<commit_message>
Add mobile testing skills
</commit_message>
<xml_diff>
--- a/Resume.docx
+++ b/Resume.docx
@@ -11,6 +11,7 @@
           <w:rFonts w:ascii="Times New Roman" w:hAnsi="Times New Roman" w:cs="Times New Roman"/>
           <w:sz w:val="24"/>
           <w:szCs w:val="24"/>
+          <w:lang w:val="en-US"/>
         </w:rPr>
       </w:pPr>
       <w:r>
@@ -24,13 +25,13 @@
           <wp:anchor distT="0" distB="0" distL="114300" distR="114300" simplePos="0" relativeHeight="251659264" behindDoc="0" locked="0" layoutInCell="1" allowOverlap="1">
             <wp:simplePos x="0" y="0"/>
             <wp:positionH relativeFrom="margin">
-              <wp:posOffset>3835400</wp:posOffset>
+              <wp:posOffset>4371340</wp:posOffset>
             </wp:positionH>
             <wp:positionV relativeFrom="margin">
-              <wp:posOffset>167005</wp:posOffset>
+              <wp:posOffset>108585</wp:posOffset>
             </wp:positionV>
-            <wp:extent cx="1435100" cy="1917700"/>
-            <wp:effectExtent l="19050" t="0" r="0" b="0"/>
+            <wp:extent cx="1324610" cy="1767205"/>
+            <wp:effectExtent l="19050" t="0" r="8890" b="0"/>
             <wp:wrapSquare wrapText="bothSides"/>
             <wp:docPr id="2" name="Рисунок 1" descr="P1012694.jpg"/>
             <wp:cNvGraphicFramePr>
@@ -52,7 +53,7 @@
                   <pic:spPr>
                     <a:xfrm>
                       <a:off x="0" y="0"/>
-                      <a:ext cx="1435100" cy="1917700"/>
+                      <a:ext cx="1324610" cy="1767205"/>
                     </a:xfrm>
                     <a:prstGeom prst="rect">
                       <a:avLst/>
@@ -89,6 +90,7 @@
           <w:rFonts w:ascii="Times New Roman" w:hAnsi="Times New Roman" w:cs="Times New Roman"/>
           <w:sz w:val="24"/>
           <w:szCs w:val="24"/>
+          <w:lang w:val="en-US"/>
         </w:rPr>
         <w:tab/>
       </w:r>
@@ -111,79 +113,16 @@
           <w:szCs w:val="24"/>
           <w:lang w:val="en-US"/>
         </w:rPr>
-        <w:t>Telegram</w:t>
-      </w:r>
-      <w:r>
-        <w:rPr>
-          <w:rFonts w:ascii="Times New Roman" w:hAnsi="Times New Roman" w:cs="Times New Roman"/>
-          <w:sz w:val="24"/>
-          <w:szCs w:val="24"/>
-          <w:lang w:val="en-US"/>
-        </w:rPr>
-        <w:t xml:space="preserve">: </w:t>
-      </w:r>
-      <w:r>
-        <w:rPr>
-          <w:rFonts w:ascii="Times New Roman" w:hAnsi="Times New Roman" w:cs="Times New Roman"/>
-          <w:sz w:val="24"/>
-          <w:szCs w:val="24"/>
-          <w:lang w:val="en-US"/>
-        </w:rPr>
-        <w:t>https</w:t>
-      </w:r>
-      <w:r>
-        <w:rPr>
-          <w:rFonts w:ascii="Times New Roman" w:hAnsi="Times New Roman" w:cs="Times New Roman"/>
-          <w:sz w:val="24"/>
-          <w:szCs w:val="24"/>
-          <w:lang w:val="en-US"/>
-        </w:rPr>
-        <w:t>://</w:t>
-      </w:r>
-      <w:r>
-        <w:rPr>
-          <w:rFonts w:ascii="Times New Roman" w:hAnsi="Times New Roman" w:cs="Times New Roman"/>
-          <w:sz w:val="24"/>
-          <w:szCs w:val="24"/>
-          <w:lang w:val="en-US"/>
-        </w:rPr>
-        <w:t>t</w:t>
-      </w:r>
-      <w:r>
-        <w:rPr>
-          <w:rFonts w:ascii="Times New Roman" w:hAnsi="Times New Roman" w:cs="Times New Roman"/>
-          <w:sz w:val="24"/>
-          <w:szCs w:val="24"/>
-          <w:lang w:val="en-US"/>
-        </w:rPr>
-        <w:t>.</w:t>
-      </w:r>
-      <w:r>
-        <w:rPr>
-          <w:rFonts w:ascii="Times New Roman" w:hAnsi="Times New Roman" w:cs="Times New Roman"/>
-          <w:sz w:val="24"/>
-          <w:szCs w:val="24"/>
-          <w:lang w:val="en-US"/>
-        </w:rPr>
-        <w:t>me</w:t>
-      </w:r>
-      <w:r>
-        <w:rPr>
-          <w:rFonts w:ascii="Times New Roman" w:hAnsi="Times New Roman" w:cs="Times New Roman"/>
-          <w:sz w:val="24"/>
-          <w:szCs w:val="24"/>
-          <w:lang w:val="en-US"/>
-        </w:rPr>
-        <w:t>/</w:t>
-      </w:r>
-      <w:r>
-        <w:rPr>
-          <w:rFonts w:ascii="Times New Roman" w:hAnsi="Times New Roman" w:cs="Times New Roman"/>
-          <w:sz w:val="24"/>
-          <w:szCs w:val="24"/>
-          <w:lang w:val="en-US"/>
-        </w:rPr>
-        <w:t>BioMorph</w:t>
+        <w:t xml:space="preserve">Telegram: </w:t>
+      </w:r>
+      <w:r>
+        <w:rPr>
+          <w:rFonts w:ascii="Times New Roman" w:hAnsi="Times New Roman" w:cs="Times New Roman"/>
+          <w:sz w:val="24"/>
+          <w:szCs w:val="24"/>
+          <w:lang w:val="en-US"/>
+        </w:rPr>
+        <w:t>https://t.me/BioMorph</w:t>
       </w:r>
       <w:r>
         <w:rPr>
@@ -251,38 +190,17 @@
     </w:p>
     <w:p>
       <w:pPr>
-        <w:pStyle w:val="normal"/>
-        <w:ind w:firstLine="284"/>
-        <w:contextualSpacing/>
-        <w:rPr>
-          <w:rFonts w:ascii="Times New Roman" w:hAnsi="Times New Roman" w:cs="Times New Roman"/>
-          <w:sz w:val="24"/>
-          <w:szCs w:val="24"/>
-          <w:lang w:val="en-US"/>
-        </w:rPr>
-      </w:pPr>
-      <w:r>
-        <w:rPr>
-          <w:rFonts w:ascii="Times New Roman" w:hAnsi="Times New Roman" w:cs="Times New Roman"/>
-          <w:sz w:val="24"/>
-          <w:szCs w:val="24"/>
-          <w:lang w:val="en-US"/>
-        </w:rPr>
-        <w:t>09.02.1983</w:t>
-      </w:r>
-    </w:p>
-    <w:p>
-      <w:pPr>
         <w:pStyle w:val="3"/>
         <w:spacing w:before="0" w:after="0"/>
         <w:contextualSpacing/>
-        <w:rPr>
-          <w:rFonts w:ascii="Times New Roman" w:hAnsi="Times New Roman" w:cs="Times New Roman"/>
+        <w:jc w:val="center"/>
+        <w:rPr>
+          <w:rFonts w:ascii="Times New Roman" w:hAnsi="Times New Roman" w:cs="Times New Roman"/>
+          <w:b/>
           <w:bCs/>
           <w:color w:val="auto"/>
           <w:sz w:val="24"/>
           <w:szCs w:val="24"/>
-          <w:lang w:val="en-US"/>
         </w:rPr>
       </w:pPr>
     </w:p>
@@ -291,6 +209,7 @@
         <w:pStyle w:val="3"/>
         <w:spacing w:before="0" w:after="0"/>
         <w:contextualSpacing/>
+        <w:jc w:val="center"/>
         <w:rPr>
           <w:rFonts w:ascii="Times New Roman" w:hAnsi="Times New Roman" w:cs="Times New Roman"/>
           <w:b/>
@@ -354,13 +273,25 @@
       <w:r>
         <w:rPr>
           <w:rFonts w:ascii="Times New Roman" w:hAnsi="Times New Roman" w:cs="Times New Roman"/>
+          <w:b/>
           <w:bCs/>
           <w:color w:val="auto"/>
           <w:sz w:val="24"/>
           <w:szCs w:val="24"/>
           <w:lang w:val="en-US"/>
         </w:rPr>
-        <w:t>Examples of my personal and team work can be found in the folder </w:t>
+        <w:t>Examples of my personal and team work can be found in the folder</w:t>
+      </w:r>
+      <w:r>
+        <w:rPr>
+          <w:rFonts w:ascii="Times New Roman" w:hAnsi="Times New Roman" w:cs="Times New Roman"/>
+          <w:bCs/>
+          <w:color w:val="auto"/>
+          <w:sz w:val="24"/>
+          <w:szCs w:val="24"/>
+          <w:lang w:val="en-US"/>
+        </w:rPr>
+        <w:t> </w:t>
       </w:r>
       <w:hyperlink r:id="rId7" w:history="1">
         <w:r>
@@ -721,6 +652,7 @@
       <w:pPr>
         <w:pStyle w:val="3"/>
         <w:spacing w:before="0" w:after="0"/>
+        <w:ind w:left="284" w:hanging="284"/>
         <w:contextualSpacing/>
         <w:rPr>
           <w:rFonts w:ascii="Times New Roman" w:hAnsi="Times New Roman" w:cs="Times New Roman"/>
@@ -739,6 +671,66 @@
           <w:lang w:val="en-US"/>
         </w:rPr>
         <w:t>- bash (</w:t>
+      </w:r>
+      <w:r>
+        <w:rPr>
+          <w:rFonts w:ascii="Times New Roman" w:hAnsi="Times New Roman" w:cs="Times New Roman"/>
+          <w:color w:val="auto"/>
+          <w:sz w:val="24"/>
+          <w:szCs w:val="24"/>
+          <w:lang w:val="en-US"/>
+        </w:rPr>
+        <w:t>navigating on folders</w:t>
+      </w:r>
+      <w:r>
+        <w:rPr>
+          <w:rFonts w:ascii="Times New Roman" w:hAnsi="Times New Roman" w:cs="Times New Roman"/>
+          <w:color w:val="auto"/>
+          <w:sz w:val="24"/>
+          <w:szCs w:val="24"/>
+          <w:lang w:val="en-US"/>
+        </w:rPr>
+        <w:t xml:space="preserve">, </w:t>
+      </w:r>
+      <w:r>
+        <w:rPr>
+          <w:rFonts w:ascii="Times New Roman" w:hAnsi="Times New Roman" w:cs="Times New Roman"/>
+          <w:color w:val="auto"/>
+          <w:sz w:val="24"/>
+          <w:szCs w:val="24"/>
+          <w:lang w:val="en-US"/>
+        </w:rPr>
+        <w:t>access rights</w:t>
+      </w:r>
+      <w:r>
+        <w:rPr>
+          <w:rFonts w:ascii="Times New Roman" w:hAnsi="Times New Roman" w:cs="Times New Roman"/>
+          <w:color w:val="auto"/>
+          <w:sz w:val="24"/>
+          <w:szCs w:val="24"/>
+          <w:lang w:val="en-US"/>
+        </w:rPr>
+        <w:t xml:space="preserve">, </w:t>
+      </w:r>
+      <w:r>
+        <w:rPr>
+          <w:rFonts w:ascii="Times New Roman" w:hAnsi="Times New Roman" w:cs="Times New Roman"/>
+          <w:color w:val="auto"/>
+          <w:sz w:val="24"/>
+          <w:szCs w:val="24"/>
+          <w:lang w:val="en-US"/>
+        </w:rPr>
+        <w:t>redirecting output of one command to input of another</w:t>
+      </w:r>
+      <w:r>
+        <w:rPr>
+          <w:rFonts w:ascii="Times New Roman" w:hAnsi="Times New Roman" w:cs="Times New Roman"/>
+          <w:color w:val="auto"/>
+          <w:sz w:val="24"/>
+          <w:szCs w:val="24"/>
+          <w:lang w:val="en-US"/>
+        </w:rPr>
+        <w:t xml:space="preserve">. </w:t>
       </w:r>
       <w:r>
         <w:rPr>
@@ -821,23 +813,44 @@
         <w:spacing w:before="0" w:after="0"/>
         <w:ind w:left="284" w:hanging="284"/>
         <w:contextualSpacing/>
-        <w:rPr>
-          <w:rFonts w:ascii="Times New Roman" w:hAnsi="Times New Roman" w:cs="Times New Roman"/>
-          <w:color w:val="auto"/>
-          <w:sz w:val="24"/>
-          <w:szCs w:val="24"/>
-          <w:lang w:val="en-US"/>
-        </w:rPr>
-      </w:pPr>
-      <w:r>
-        <w:rPr>
-          <w:rFonts w:ascii="Times New Roman" w:hAnsi="Times New Roman" w:cs="Times New Roman"/>
-          <w:color w:val="auto"/>
-          <w:sz w:val="24"/>
-          <w:szCs w:val="24"/>
-          <w:lang w:val="en-US"/>
-        </w:rPr>
-        <w:t>- web (</w:t>
+        <w:jc w:val="both"/>
+        <w:rPr>
+          <w:rFonts w:ascii="Times New Roman" w:hAnsi="Times New Roman" w:cs="Times New Roman"/>
+          <w:color w:val="auto"/>
+          <w:sz w:val="24"/>
+          <w:szCs w:val="24"/>
+          <w:lang w:val="en-US"/>
+        </w:rPr>
+      </w:pPr>
+      <w:r>
+        <w:rPr>
+          <w:rFonts w:ascii="Times New Roman" w:hAnsi="Times New Roman" w:cs="Times New Roman"/>
+          <w:color w:val="auto"/>
+          <w:sz w:val="24"/>
+          <w:szCs w:val="24"/>
+          <w:lang w:val="en-US"/>
+        </w:rPr>
+        <w:t>- </w:t>
+      </w:r>
+      <w:r>
+        <w:rPr>
+          <w:rFonts w:ascii="Times New Roman" w:hAnsi="Times New Roman" w:cs="Times New Roman"/>
+          <w:color w:val="auto"/>
+          <w:sz w:val="24"/>
+          <w:szCs w:val="24"/>
+          <w:lang w:val="en-US"/>
+        </w:rPr>
+        <w:t>W</w:t>
+      </w:r>
+      <w:r>
+        <w:rPr>
+          <w:rFonts w:ascii="Times New Roman" w:hAnsi="Times New Roman" w:cs="Times New Roman"/>
+          <w:color w:val="auto"/>
+          <w:sz w:val="24"/>
+          <w:szCs w:val="24"/>
+          <w:lang w:val="en-US"/>
+        </w:rPr>
+        <w:t>eb (</w:t>
       </w:r>
       <w:proofErr w:type="spellStart"/>
       <w:r>
@@ -921,34 +934,176 @@
           <w:szCs w:val="24"/>
           <w:lang w:val="en-US"/>
         </w:rPr>
-        <w:t xml:space="preserve"> the field, find a streaming play</w:t>
-      </w:r>
-      <w:r>
-        <w:rPr>
-          <w:rFonts w:ascii="Times New Roman" w:hAnsi="Times New Roman" w:cs="Times New Roman"/>
-          <w:color w:val="auto"/>
-          <w:sz w:val="24"/>
-          <w:szCs w:val="24"/>
-          <w:lang w:val="en-US"/>
-        </w:rPr>
-        <w:t>list to listen to in the player</w:t>
-      </w:r>
-      <w:r>
-        <w:rPr>
-          <w:rFonts w:ascii="Times New Roman" w:hAnsi="Times New Roman" w:cs="Times New Roman"/>
-          <w:color w:val="auto"/>
-          <w:sz w:val="24"/>
-          <w:szCs w:val="24"/>
-          <w:lang w:val="en-US"/>
-        </w:rPr>
-        <w:t>, not website )</w:t>
+        <w:t xml:space="preserve"> the field, </w:t>
+      </w:r>
+      <w:r>
+        <w:rPr>
+          <w:rFonts w:ascii="Times New Roman" w:hAnsi="Times New Roman" w:cs="Times New Roman"/>
+          <w:color w:val="auto"/>
+          <w:sz w:val="24"/>
+          <w:szCs w:val="24"/>
+          <w:lang w:val="en-US"/>
+        </w:rPr>
+        <w:t>switch to mobile browser emulation mode, change connection settings for mobile internet</w:t>
+      </w:r>
+      <w:r>
+        <w:rPr>
+          <w:rFonts w:ascii="Times New Roman" w:hAnsi="Times New Roman" w:cs="Times New Roman"/>
+          <w:color w:val="auto"/>
+          <w:sz w:val="24"/>
+          <w:szCs w:val="24"/>
+          <w:lang w:val="en-US"/>
+        </w:rPr>
+        <w:t>.</w:t>
+      </w:r>
+      <w:r>
+        <w:rPr>
+          <w:rFonts w:ascii="Times New Roman" w:hAnsi="Times New Roman" w:cs="Times New Roman"/>
+          <w:color w:val="auto"/>
+          <w:sz w:val="24"/>
+          <w:szCs w:val="24"/>
+          <w:lang w:val="en-US"/>
+        </w:rPr>
+        <w:t xml:space="preserve"> Familiar</w:t>
+      </w:r>
+      <w:r>
+        <w:rPr>
+          <w:rFonts w:ascii="Times New Roman" w:hAnsi="Times New Roman" w:cs="Times New Roman"/>
+          <w:color w:val="auto"/>
+          <w:sz w:val="24"/>
+          <w:szCs w:val="24"/>
+          <w:lang w:val="en-US"/>
+        </w:rPr>
+        <w:t xml:space="preserve"> </w:t>
+      </w:r>
+      <w:r>
+        <w:rPr>
+          <w:rFonts w:ascii="Times New Roman" w:hAnsi="Times New Roman" w:cs="Times New Roman"/>
+          <w:color w:val="auto"/>
+          <w:sz w:val="24"/>
+          <w:szCs w:val="24"/>
+          <w:lang w:val="en-US"/>
+        </w:rPr>
+        <w:t>with</w:t>
+      </w:r>
+      <w:r>
+        <w:rPr>
+          <w:rFonts w:ascii="Times New Roman" w:hAnsi="Times New Roman" w:cs="Times New Roman"/>
+          <w:color w:val="auto"/>
+          <w:sz w:val="24"/>
+          <w:szCs w:val="24"/>
+          <w:lang w:val="en-US"/>
+        </w:rPr>
+        <w:t xml:space="preserve"> </w:t>
+      </w:r>
+      <w:r>
+        <w:rPr>
+          <w:rFonts w:ascii="Times New Roman" w:hAnsi="Times New Roman" w:cs="Times New Roman"/>
+          <w:color w:val="auto"/>
+          <w:sz w:val="24"/>
+          <w:szCs w:val="24"/>
+          <w:lang w:val="en-US"/>
+        </w:rPr>
+        <w:t xml:space="preserve">basic </w:t>
+      </w:r>
+      <w:r>
+        <w:rPr>
+          <w:rFonts w:ascii="Times New Roman" w:hAnsi="Times New Roman" w:cs="Times New Roman"/>
+          <w:color w:val="auto"/>
+          <w:sz w:val="24"/>
+          <w:szCs w:val="24"/>
+          <w:lang w:val="en-US"/>
+        </w:rPr>
+        <w:t>web</w:t>
+      </w:r>
+      <w:r>
+        <w:rPr>
+          <w:rFonts w:ascii="Times New Roman" w:hAnsi="Times New Roman" w:cs="Times New Roman"/>
+          <w:color w:val="auto"/>
+          <w:sz w:val="24"/>
+          <w:szCs w:val="24"/>
+          <w:lang w:val="en-US"/>
+        </w:rPr>
+        <w:t xml:space="preserve"> technologies</w:t>
+      </w:r>
+      <w:r>
+        <w:rPr>
+          <w:rFonts w:ascii="Times New Roman" w:hAnsi="Times New Roman" w:cs="Times New Roman"/>
+          <w:color w:val="auto"/>
+          <w:sz w:val="24"/>
+          <w:szCs w:val="24"/>
+          <w:lang w:val="en-US"/>
+        </w:rPr>
+        <w:t>: from entering the address into the browser</w:t>
+      </w:r>
+      <w:r>
+        <w:rPr>
+          <w:rFonts w:ascii="Times New Roman" w:hAnsi="Times New Roman" w:cs="Times New Roman"/>
+          <w:color w:val="auto"/>
+          <w:sz w:val="24"/>
+          <w:szCs w:val="24"/>
+          <w:lang w:val="en-US"/>
+        </w:rPr>
+        <w:t xml:space="preserve"> field</w:t>
+      </w:r>
+      <w:r>
+        <w:rPr>
+          <w:rFonts w:ascii="Times New Roman" w:hAnsi="Times New Roman" w:cs="Times New Roman"/>
+          <w:color w:val="auto"/>
+          <w:sz w:val="24"/>
+          <w:szCs w:val="24"/>
+          <w:lang w:val="en-US"/>
+        </w:rPr>
+        <w:t xml:space="preserve"> t</w:t>
+      </w:r>
+      <w:r>
+        <w:rPr>
+          <w:rFonts w:ascii="Times New Roman" w:hAnsi="Times New Roman" w:cs="Times New Roman"/>
+          <w:color w:val="auto"/>
+          <w:sz w:val="24"/>
+          <w:szCs w:val="24"/>
+          <w:lang w:val="en-US"/>
+        </w:rPr>
+        <w:t>ill</w:t>
+      </w:r>
+      <w:r>
+        <w:rPr>
+          <w:rFonts w:ascii="Times New Roman" w:hAnsi="Times New Roman" w:cs="Times New Roman"/>
+          <w:color w:val="auto"/>
+          <w:sz w:val="24"/>
+          <w:szCs w:val="24"/>
+          <w:lang w:val="en-US"/>
+        </w:rPr>
+        <w:t xml:space="preserve"> rendering the page</w:t>
+      </w:r>
+      <w:r>
+        <w:rPr>
+          <w:rFonts w:ascii="Times New Roman" w:hAnsi="Times New Roman" w:cs="Times New Roman"/>
+          <w:color w:val="auto"/>
+          <w:sz w:val="24"/>
+          <w:szCs w:val="24"/>
+          <w:lang w:val="en-US"/>
+        </w:rPr>
+        <w:t>)</w:t>
+      </w:r>
+      <w:r>
+        <w:rPr>
+          <w:rFonts w:ascii="Times New Roman" w:hAnsi="Times New Roman" w:cs="Times New Roman"/>
+          <w:color w:val="auto"/>
+          <w:sz w:val="24"/>
+          <w:szCs w:val="24"/>
+          <w:lang w:val="en-US"/>
+        </w:rPr>
+        <w:t>.</w:t>
       </w:r>
     </w:p>
     <w:p>
       <w:pPr>
         <w:pStyle w:val="3"/>
         <w:spacing w:before="0" w:after="0"/>
-        <w:contextualSpacing/>
+        <w:ind w:left="284" w:hanging="284"/>
+        <w:contextualSpacing/>
+        <w:jc w:val="both"/>
         <w:rPr>
           <w:rFonts w:ascii="Times New Roman" w:hAnsi="Times New Roman" w:cs="Times New Roman"/>
           <w:color w:val="auto"/>
@@ -1024,60 +1179,133 @@
     </w:p>
     <w:p>
       <w:pPr>
-        <w:pStyle w:val="3"/>
-        <w:spacing w:before="0" w:after="0"/>
-        <w:contextualSpacing/>
-        <w:rPr>
-          <w:rFonts w:ascii="Times New Roman" w:hAnsi="Times New Roman" w:cs="Times New Roman"/>
-          <w:color w:val="auto"/>
-          <w:sz w:val="24"/>
-          <w:szCs w:val="24"/>
-          <w:lang w:val="en-US"/>
-        </w:rPr>
-      </w:pPr>
-      <w:r>
-        <w:rPr>
-          <w:rFonts w:ascii="Times New Roman" w:hAnsi="Times New Roman" w:cs="Times New Roman"/>
-          <w:color w:val="auto"/>
-          <w:sz w:val="24"/>
-          <w:szCs w:val="24"/>
-          <w:lang w:val="en-US"/>
-        </w:rPr>
-        <w:t> </w:t>
-      </w:r>
-    </w:p>
-    <w:p>
-      <w:pPr>
-        <w:pStyle w:val="3"/>
-        <w:spacing w:before="0" w:after="0"/>
-        <w:contextualSpacing/>
-        <w:rPr>
-          <w:rFonts w:ascii="Times New Roman" w:hAnsi="Times New Roman" w:cs="Times New Roman"/>
-          <w:b/>
-          <w:color w:val="auto"/>
-          <w:sz w:val="24"/>
-          <w:szCs w:val="24"/>
-          <w:lang w:val="en-US"/>
-        </w:rPr>
-      </w:pPr>
-      <w:r>
+        <w:pStyle w:val="normal"/>
+        <w:ind w:left="284" w:hanging="284"/>
+        <w:contextualSpacing/>
+        <w:jc w:val="both"/>
+        <w:rPr>
+          <w:rFonts w:ascii="Times New Roman" w:hAnsi="Times New Roman" w:cs="Times New Roman"/>
+          <w:sz w:val="24"/>
+          <w:szCs w:val="24"/>
+          <w:lang w:val="en-US"/>
+        </w:rPr>
+      </w:pPr>
+      <w:r>
+        <w:rPr>
+          <w:rFonts w:ascii="Times New Roman" w:hAnsi="Times New Roman" w:cs="Times New Roman"/>
+          <w:sz w:val="24"/>
+          <w:szCs w:val="24"/>
+          <w:lang w:val="en-US"/>
+        </w:rPr>
+        <w:t xml:space="preserve">- </w:t>
+      </w:r>
+      <w:r>
+        <w:rPr>
+          <w:rFonts w:ascii="Times New Roman" w:hAnsi="Times New Roman" w:cs="Times New Roman"/>
+          <w:sz w:val="24"/>
+          <w:szCs w:val="24"/>
+          <w:lang w:val="en-US"/>
+        </w:rPr>
+        <w:t>M</w:t>
+      </w:r>
+      <w:r>
+        <w:rPr>
+          <w:rFonts w:ascii="Times New Roman" w:hAnsi="Times New Roman" w:cs="Times New Roman"/>
+          <w:sz w:val="24"/>
+          <w:szCs w:val="24"/>
+          <w:lang w:val="en-US"/>
+        </w:rPr>
+        <w:t>obile applications</w:t>
+      </w:r>
+      <w:r>
+        <w:rPr>
+          <w:rFonts w:ascii="Times New Roman" w:hAnsi="Times New Roman" w:cs="Times New Roman"/>
+          <w:sz w:val="24"/>
+          <w:szCs w:val="24"/>
+          <w:lang w:val="en-US"/>
+        </w:rPr>
+        <w:t xml:space="preserve"> testing </w:t>
+      </w:r>
+      <w:r>
+        <w:rPr>
+          <w:rFonts w:ascii="Times New Roman" w:hAnsi="Times New Roman" w:cs="Times New Roman"/>
+          <w:sz w:val="24"/>
+          <w:szCs w:val="24"/>
+          <w:lang w:val="en-US"/>
+        </w:rPr>
+        <w:t xml:space="preserve"> (installing and initial configuration of </w:t>
+      </w:r>
+      <w:proofErr w:type="spellStart"/>
+      <w:r>
+        <w:rPr>
+          <w:rFonts w:ascii="Times New Roman" w:hAnsi="Times New Roman" w:cs="Times New Roman"/>
+          <w:sz w:val="24"/>
+          <w:szCs w:val="24"/>
+          <w:lang w:val="en-US"/>
+        </w:rPr>
+        <w:t>Xcode</w:t>
+      </w:r>
+      <w:proofErr w:type="spellEnd"/>
+      <w:r>
+        <w:rPr>
+          <w:rFonts w:ascii="Times New Roman" w:hAnsi="Times New Roman" w:cs="Times New Roman"/>
+          <w:sz w:val="24"/>
+          <w:szCs w:val="24"/>
+          <w:lang w:val="en-US"/>
+        </w:rPr>
+        <w:t>, Android studio, connecting physical devices, installing certificates for intercepting and analyzing https traffic, using emulators), know the principles of selecting devices for testing</w:t>
+      </w:r>
+      <w:r>
+        <w:rPr>
+          <w:rFonts w:ascii="Times New Roman" w:hAnsi="Times New Roman" w:cs="Times New Roman"/>
+          <w:sz w:val="24"/>
+          <w:szCs w:val="24"/>
+          <w:lang w:val="en-US"/>
+        </w:rPr>
+        <w:t>.</w:t>
+      </w:r>
+    </w:p>
+    <w:p>
+      <w:pPr>
+        <w:pStyle w:val="normal"/>
+        <w:contextualSpacing/>
+        <w:rPr>
+          <w:rFonts w:ascii="Times New Roman" w:hAnsi="Times New Roman" w:cs="Times New Roman"/>
+          <w:sz w:val="24"/>
+          <w:szCs w:val="24"/>
+          <w:lang w:val="en-US"/>
+        </w:rPr>
+      </w:pPr>
+    </w:p>
+    <w:p>
+      <w:pPr>
+        <w:pStyle w:val="normal"/>
+        <w:contextualSpacing/>
         <w:rPr>
           <w:rFonts w:ascii="Times New Roman" w:hAnsi="Times New Roman" w:cs="Times New Roman"/>
           <w:b/>
           <w:bCs/>
-          <w:color w:val="auto"/>
-          <w:sz w:val="24"/>
-          <w:szCs w:val="24"/>
-          <w:lang w:val="en-US"/>
-        </w:rPr>
-        <w:t>Test design</w:t>
-      </w:r>
+          <w:sz w:val="24"/>
+          <w:szCs w:val="24"/>
+          <w:lang w:val="en-US"/>
+        </w:rPr>
+      </w:pPr>
       <w:r>
         <w:rPr>
           <w:rFonts w:ascii="Times New Roman" w:hAnsi="Times New Roman" w:cs="Times New Roman"/>
           <w:b/>
           <w:bCs/>
-          <w:color w:val="auto"/>
+          <w:sz w:val="24"/>
+          <w:szCs w:val="24"/>
+          <w:lang w:val="en-US"/>
+        </w:rPr>
+        <w:t>Test design</w:t>
+      </w:r>
+      <w:r>
+        <w:rPr>
+          <w:rFonts w:ascii="Times New Roman" w:hAnsi="Times New Roman" w:cs="Times New Roman"/>
+          <w:b/>
+          <w:bCs/>
           <w:sz w:val="24"/>
           <w:szCs w:val="24"/>
           <w:lang w:val="en-US"/>
@@ -1087,21 +1315,17 @@
     </w:p>
     <w:p>
       <w:pPr>
-        <w:pStyle w:val="3"/>
-        <w:spacing w:before="0" w:after="0"/>
-        <w:contextualSpacing/>
-        <w:rPr>
-          <w:rFonts w:ascii="Times New Roman" w:hAnsi="Times New Roman" w:cs="Times New Roman"/>
-          <w:color w:val="auto"/>
-          <w:sz w:val="24"/>
-          <w:szCs w:val="24"/>
-          <w:lang w:val="en-US"/>
-        </w:rPr>
-      </w:pPr>
-      <w:r>
-        <w:rPr>
-          <w:rFonts w:ascii="Times New Roman" w:hAnsi="Times New Roman" w:cs="Times New Roman"/>
-          <w:color w:val="auto"/>
+        <w:pStyle w:val="normal"/>
+        <w:contextualSpacing/>
+        <w:rPr>
+          <w:rFonts w:ascii="Times New Roman" w:hAnsi="Times New Roman" w:cs="Times New Roman"/>
+          <w:sz w:val="24"/>
+          <w:szCs w:val="24"/>
+        </w:rPr>
+      </w:pPr>
+      <w:r>
+        <w:rPr>
+          <w:rFonts w:ascii="Times New Roman" w:hAnsi="Times New Roman" w:cs="Times New Roman"/>
           <w:sz w:val="24"/>
           <w:szCs w:val="24"/>
           <w:lang w:val="en-US"/>
@@ -1111,7 +1335,6 @@
       <w:r>
         <w:rPr>
           <w:rFonts w:ascii="Times New Roman" w:hAnsi="Times New Roman" w:cs="Times New Roman"/>
-          <w:color w:val="auto"/>
           <w:sz w:val="24"/>
           <w:szCs w:val="24"/>
           <w:lang w:val="en-US"/>
@@ -1121,7 +1344,6 @@
       <w:r>
         <w:rPr>
           <w:rFonts w:ascii="Times New Roman" w:hAnsi="Times New Roman" w:cs="Times New Roman"/>
-          <w:color w:val="auto"/>
           <w:sz w:val="24"/>
           <w:szCs w:val="24"/>
           <w:lang w:val="en-US"/>
@@ -1131,21 +1353,17 @@
     </w:p>
     <w:p>
       <w:pPr>
-        <w:pStyle w:val="3"/>
-        <w:spacing w:before="0" w:after="0"/>
-        <w:contextualSpacing/>
-        <w:rPr>
-          <w:rFonts w:ascii="Times New Roman" w:hAnsi="Times New Roman" w:cs="Times New Roman"/>
-          <w:color w:val="auto"/>
-          <w:sz w:val="24"/>
-          <w:szCs w:val="24"/>
-          <w:lang w:val="en-US"/>
-        </w:rPr>
-      </w:pPr>
-      <w:r>
-        <w:rPr>
-          <w:rFonts w:ascii="Times New Roman" w:hAnsi="Times New Roman" w:cs="Times New Roman"/>
-          <w:color w:val="auto"/>
+        <w:pStyle w:val="normal"/>
+        <w:contextualSpacing/>
+        <w:rPr>
+          <w:rFonts w:ascii="Times New Roman" w:hAnsi="Times New Roman" w:cs="Times New Roman"/>
+          <w:sz w:val="24"/>
+          <w:szCs w:val="24"/>
+        </w:rPr>
+      </w:pPr>
+      <w:r>
+        <w:rPr>
+          <w:rFonts w:ascii="Times New Roman" w:hAnsi="Times New Roman" w:cs="Times New Roman"/>
           <w:sz w:val="24"/>
           <w:szCs w:val="24"/>
           <w:lang w:val="en-US"/>
@@ -1155,7 +1373,6 @@
       <w:r>
         <w:rPr>
           <w:rFonts w:ascii="Times New Roman" w:hAnsi="Times New Roman" w:cs="Times New Roman"/>
-          <w:color w:val="auto"/>
           <w:sz w:val="24"/>
           <w:szCs w:val="24"/>
           <w:lang w:val="en-US"/>
@@ -1165,7 +1382,6 @@
       <w:r>
         <w:rPr>
           <w:rFonts w:ascii="Times New Roman" w:hAnsi="Times New Roman" w:cs="Times New Roman"/>
-          <w:color w:val="auto"/>
           <w:sz w:val="24"/>
           <w:szCs w:val="24"/>
           <w:lang w:val="en-US"/>
@@ -1176,7 +1392,6 @@
       <w:r>
         <w:rPr>
           <w:rFonts w:ascii="Times New Roman" w:hAnsi="Times New Roman" w:cs="Times New Roman"/>
-          <w:color w:val="auto"/>
           <w:sz w:val="24"/>
           <w:szCs w:val="24"/>
           <w:lang w:val="en-US"/>
@@ -1187,7 +1402,6 @@
       <w:r>
         <w:rPr>
           <w:rFonts w:ascii="Times New Roman" w:hAnsi="Times New Roman" w:cs="Times New Roman"/>
-          <w:color w:val="auto"/>
           <w:sz w:val="24"/>
           <w:szCs w:val="24"/>
           <w:lang w:val="en-US"/>
@@ -1197,21 +1411,17 @@
     </w:p>
     <w:p>
       <w:pPr>
-        <w:pStyle w:val="3"/>
-        <w:spacing w:before="0" w:after="0"/>
-        <w:contextualSpacing/>
-        <w:rPr>
-          <w:rFonts w:ascii="Times New Roman" w:hAnsi="Times New Roman" w:cs="Times New Roman"/>
-          <w:color w:val="auto"/>
-          <w:sz w:val="24"/>
-          <w:szCs w:val="24"/>
-          <w:lang w:val="en-US"/>
-        </w:rPr>
-      </w:pPr>
-      <w:r>
-        <w:rPr>
-          <w:rFonts w:ascii="Times New Roman" w:hAnsi="Times New Roman" w:cs="Times New Roman"/>
-          <w:color w:val="auto"/>
+        <w:pStyle w:val="normal"/>
+        <w:contextualSpacing/>
+        <w:rPr>
+          <w:rFonts w:ascii="Times New Roman" w:hAnsi="Times New Roman" w:cs="Times New Roman"/>
+          <w:sz w:val="24"/>
+          <w:szCs w:val="24"/>
+        </w:rPr>
+      </w:pPr>
+      <w:r>
+        <w:rPr>
+          <w:rFonts w:ascii="Times New Roman" w:hAnsi="Times New Roman" w:cs="Times New Roman"/>
           <w:sz w:val="24"/>
           <w:szCs w:val="24"/>
           <w:lang w:val="en-US"/>
@@ -1221,7 +1431,6 @@
       <w:r>
         <w:rPr>
           <w:rFonts w:ascii="Times New Roman" w:hAnsi="Times New Roman" w:cs="Times New Roman"/>
-          <w:color w:val="auto"/>
           <w:sz w:val="24"/>
           <w:szCs w:val="24"/>
           <w:lang w:val="en-US"/>
@@ -1231,21 +1440,19 @@
     </w:p>
     <w:p>
       <w:pPr>
-        <w:pStyle w:val="3"/>
-        <w:spacing w:before="0" w:after="0"/>
-        <w:contextualSpacing/>
-        <w:rPr>
-          <w:rFonts w:ascii="Times New Roman" w:hAnsi="Times New Roman" w:cs="Times New Roman"/>
-          <w:color w:val="auto"/>
-          <w:sz w:val="24"/>
-          <w:szCs w:val="24"/>
-          <w:lang w:val="en-US"/>
-        </w:rPr>
-      </w:pPr>
-      <w:r>
-        <w:rPr>
-          <w:rFonts w:ascii="Times New Roman" w:hAnsi="Times New Roman" w:cs="Times New Roman"/>
-          <w:color w:val="auto"/>
+        <w:pStyle w:val="normal"/>
+        <w:contextualSpacing/>
+        <w:jc w:val="both"/>
+        <w:rPr>
+          <w:rFonts w:ascii="Times New Roman" w:hAnsi="Times New Roman" w:cs="Times New Roman"/>
+          <w:sz w:val="24"/>
+          <w:szCs w:val="24"/>
+          <w:lang w:val="en-US"/>
+        </w:rPr>
+      </w:pPr>
+      <w:r>
+        <w:rPr>
+          <w:rFonts w:ascii="Times New Roman" w:hAnsi="Times New Roman" w:cs="Times New Roman"/>
           <w:sz w:val="24"/>
           <w:szCs w:val="24"/>
           <w:lang w:val="en-US"/>
@@ -1256,7 +1463,6 @@
       <w:r>
         <w:rPr>
           <w:rFonts w:ascii="Times New Roman" w:hAnsi="Times New Roman" w:cs="Times New Roman"/>
-          <w:color w:val="auto"/>
           <w:sz w:val="24"/>
           <w:szCs w:val="24"/>
           <w:lang w:val="en-US"/>
@@ -1267,7 +1473,6 @@
       <w:r>
         <w:rPr>
           <w:rFonts w:ascii="Times New Roman" w:hAnsi="Times New Roman" w:cs="Times New Roman"/>
-          <w:color w:val="auto"/>
           <w:sz w:val="24"/>
           <w:szCs w:val="24"/>
           <w:lang w:val="en-US"/>
@@ -1278,7 +1483,6 @@
       <w:r>
         <w:rPr>
           <w:rFonts w:ascii="Times New Roman" w:hAnsi="Times New Roman" w:cs="Times New Roman"/>
-          <w:color w:val="auto"/>
           <w:sz w:val="24"/>
           <w:szCs w:val="24"/>
           <w:lang w:val="en-US"/>
@@ -1289,7 +1493,6 @@
       <w:r>
         <w:rPr>
           <w:rFonts w:ascii="Times New Roman" w:hAnsi="Times New Roman" w:cs="Times New Roman"/>
-          <w:color w:val="auto"/>
           <w:sz w:val="24"/>
           <w:szCs w:val="24"/>
           <w:lang w:val="en-US"/>
@@ -1299,7 +1502,6 @@
       <w:r>
         <w:rPr>
           <w:rFonts w:ascii="Times New Roman" w:hAnsi="Times New Roman" w:cs="Times New Roman"/>
-          <w:color w:val="auto"/>
           <w:sz w:val="24"/>
           <w:szCs w:val="24"/>
           <w:lang w:val="en-US"/>
@@ -1309,21 +1511,17 @@
     </w:p>
     <w:p>
       <w:pPr>
-        <w:pStyle w:val="3"/>
-        <w:spacing w:before="0" w:after="0"/>
-        <w:contextualSpacing/>
-        <w:rPr>
-          <w:rFonts w:ascii="Times New Roman" w:hAnsi="Times New Roman" w:cs="Times New Roman"/>
-          <w:color w:val="auto"/>
-          <w:sz w:val="24"/>
-          <w:szCs w:val="24"/>
-          <w:lang w:val="en-US"/>
-        </w:rPr>
-      </w:pPr>
-      <w:r>
-        <w:rPr>
-          <w:rFonts w:ascii="Times New Roman" w:hAnsi="Times New Roman" w:cs="Times New Roman"/>
-          <w:color w:val="auto"/>
+        <w:pStyle w:val="normal"/>
+        <w:contextualSpacing/>
+        <w:rPr>
+          <w:rFonts w:ascii="Times New Roman" w:hAnsi="Times New Roman" w:cs="Times New Roman"/>
+          <w:sz w:val="24"/>
+          <w:szCs w:val="24"/>
+        </w:rPr>
+      </w:pPr>
+      <w:r>
+        <w:rPr>
+          <w:rFonts w:ascii="Times New Roman" w:hAnsi="Times New Roman" w:cs="Times New Roman"/>
           <w:sz w:val="24"/>
           <w:szCs w:val="24"/>
           <w:lang w:val="en-US"/>
@@ -1333,7 +1531,6 @@
       <w:r>
         <w:rPr>
           <w:rFonts w:ascii="Times New Roman" w:hAnsi="Times New Roman" w:cs="Times New Roman"/>
-          <w:color w:val="auto"/>
           <w:sz w:val="24"/>
           <w:szCs w:val="24"/>
           <w:lang w:val="en-US"/>
@@ -1343,21 +1540,17 @@
     </w:p>
     <w:p>
       <w:pPr>
-        <w:pStyle w:val="3"/>
-        <w:spacing w:before="0" w:after="0"/>
-        <w:contextualSpacing/>
-        <w:rPr>
-          <w:rFonts w:ascii="Times New Roman" w:hAnsi="Times New Roman" w:cs="Times New Roman"/>
-          <w:color w:val="auto"/>
-          <w:sz w:val="24"/>
-          <w:szCs w:val="24"/>
-          <w:lang w:val="en-US"/>
-        </w:rPr>
-      </w:pPr>
-      <w:r>
-        <w:rPr>
-          <w:rFonts w:ascii="Times New Roman" w:hAnsi="Times New Roman" w:cs="Times New Roman"/>
-          <w:color w:val="auto"/>
+        <w:pStyle w:val="normal"/>
+        <w:contextualSpacing/>
+        <w:rPr>
+          <w:rFonts w:ascii="Times New Roman" w:hAnsi="Times New Roman" w:cs="Times New Roman"/>
+          <w:sz w:val="24"/>
+          <w:szCs w:val="24"/>
+        </w:rPr>
+      </w:pPr>
+      <w:r>
+        <w:rPr>
+          <w:rFonts w:ascii="Times New Roman" w:hAnsi="Times New Roman" w:cs="Times New Roman"/>
           <w:sz w:val="24"/>
           <w:szCs w:val="24"/>
           <w:lang w:val="en-US"/>
@@ -1367,7 +1560,6 @@
       <w:r>
         <w:rPr>
           <w:rFonts w:ascii="Times New Roman" w:hAnsi="Times New Roman" w:cs="Times New Roman"/>
-          <w:color w:val="auto"/>
           <w:sz w:val="24"/>
           <w:szCs w:val="24"/>
           <w:lang w:val="en-US"/>
@@ -1377,21 +1569,17 @@
     </w:p>
     <w:p>
       <w:pPr>
-        <w:pStyle w:val="3"/>
-        <w:spacing w:before="0" w:after="0"/>
-        <w:contextualSpacing/>
-        <w:rPr>
-          <w:rFonts w:ascii="Times New Roman" w:hAnsi="Times New Roman" w:cs="Times New Roman"/>
-          <w:color w:val="auto"/>
-          <w:sz w:val="24"/>
-          <w:szCs w:val="24"/>
-          <w:lang w:val="en-US"/>
-        </w:rPr>
-      </w:pPr>
-      <w:r>
-        <w:rPr>
-          <w:rFonts w:ascii="Times New Roman" w:hAnsi="Times New Roman" w:cs="Times New Roman"/>
-          <w:color w:val="auto"/>
+        <w:pStyle w:val="normal"/>
+        <w:contextualSpacing/>
+        <w:rPr>
+          <w:rFonts w:ascii="Times New Roman" w:hAnsi="Times New Roman" w:cs="Times New Roman"/>
+          <w:sz w:val="24"/>
+          <w:szCs w:val="24"/>
+        </w:rPr>
+      </w:pPr>
+      <w:r>
+        <w:rPr>
+          <w:rFonts w:ascii="Times New Roman" w:hAnsi="Times New Roman" w:cs="Times New Roman"/>
           <w:sz w:val="24"/>
           <w:szCs w:val="24"/>
           <w:lang w:val="en-US"/>
@@ -1401,7 +1589,6 @@
       <w:r>
         <w:rPr>
           <w:rFonts w:ascii="Times New Roman" w:hAnsi="Times New Roman" w:cs="Times New Roman"/>
-          <w:color w:val="auto"/>
           <w:sz w:val="24"/>
           <w:szCs w:val="24"/>
           <w:lang w:val="en-US"/>
@@ -1411,7 +1598,6 @@
       <w:r>
         <w:rPr>
           <w:rFonts w:ascii="Times New Roman" w:hAnsi="Times New Roman" w:cs="Times New Roman"/>
-          <w:color w:val="auto"/>
           <w:sz w:val="24"/>
           <w:szCs w:val="24"/>
           <w:lang w:val="en-US"/>
@@ -1421,7 +1607,6 @@
       <w:r>
         <w:rPr>
           <w:rFonts w:ascii="Times New Roman" w:hAnsi="Times New Roman" w:cs="Times New Roman"/>
-          <w:color w:val="auto"/>
           <w:sz w:val="24"/>
           <w:szCs w:val="24"/>
           <w:lang w:val="en-US"/>
@@ -1431,7 +1616,6 @@
       <w:r>
         <w:rPr>
           <w:rFonts w:ascii="Times New Roman" w:hAnsi="Times New Roman" w:cs="Times New Roman"/>
-          <w:color w:val="auto"/>
           <w:sz w:val="24"/>
           <w:szCs w:val="24"/>
           <w:lang w:val="en-US"/>
@@ -1441,7 +1625,6 @@
       <w:r>
         <w:rPr>
           <w:rFonts w:ascii="Times New Roman" w:hAnsi="Times New Roman" w:cs="Times New Roman"/>
-          <w:color w:val="auto"/>
           <w:sz w:val="24"/>
           <w:szCs w:val="24"/>
           <w:lang w:val="en-US"/>
@@ -1451,7 +1634,6 @@
       <w:r>
         <w:rPr>
           <w:rFonts w:ascii="Times New Roman" w:hAnsi="Times New Roman" w:cs="Times New Roman"/>
-          <w:color w:val="auto"/>
           <w:sz w:val="24"/>
           <w:szCs w:val="24"/>
           <w:lang w:val="en-US"/>
@@ -1461,55 +1643,27 @@
     </w:p>
     <w:p>
       <w:pPr>
-        <w:pStyle w:val="3"/>
-        <w:spacing w:before="0" w:after="0"/>
-        <w:contextualSpacing/>
-        <w:rPr>
-          <w:rFonts w:ascii="Times New Roman" w:hAnsi="Times New Roman" w:cs="Times New Roman"/>
-          <w:color w:val="auto"/>
-          <w:sz w:val="24"/>
-          <w:szCs w:val="24"/>
-          <w:lang w:val="en-US"/>
-        </w:rPr>
-      </w:pPr>
-      <w:r>
-        <w:rPr>
-          <w:rFonts w:ascii="Times New Roman" w:hAnsi="Times New Roman" w:cs="Times New Roman"/>
-          <w:color w:val="auto"/>
-          <w:sz w:val="24"/>
-          <w:szCs w:val="24"/>
-          <w:lang w:val="en-US"/>
-        </w:rPr>
-        <w:t> </w:t>
-      </w:r>
-    </w:p>
-    <w:p>
-      <w:pPr>
-        <w:pStyle w:val="3"/>
-        <w:spacing w:before="0" w:after="0"/>
-        <w:contextualSpacing/>
-        <w:rPr>
-          <w:rFonts w:ascii="Times New Roman" w:hAnsi="Times New Roman" w:cs="Times New Roman"/>
-          <w:color w:val="auto"/>
-          <w:sz w:val="24"/>
-          <w:szCs w:val="24"/>
-          <w:lang w:val="en-US"/>
-        </w:rPr>
-      </w:pPr>
-      <w:r>
-        <w:rPr>
-          <w:rFonts w:ascii="Times New Roman" w:hAnsi="Times New Roman" w:cs="Times New Roman"/>
-          <w:color w:val="auto"/>
-          <w:sz w:val="24"/>
-          <w:szCs w:val="24"/>
-          <w:lang w:val="en-US"/>
-        </w:rPr>
-        <w:t>Familiar with basic software developmen</w:t>
-      </w:r>
-      <w:r>
-        <w:rPr>
-          <w:rFonts w:ascii="Times New Roman" w:hAnsi="Times New Roman" w:cs="Times New Roman"/>
-          <w:color w:val="auto"/>
+        <w:pStyle w:val="normal"/>
+        <w:contextualSpacing/>
+        <w:rPr>
+          <w:rFonts w:ascii="Times New Roman" w:hAnsi="Times New Roman" w:cs="Times New Roman"/>
+          <w:sz w:val="24"/>
+          <w:szCs w:val="24"/>
+          <w:lang w:val="en-US"/>
+        </w:rPr>
+      </w:pPr>
+      <w:r>
+        <w:rPr>
+          <w:rFonts w:ascii="Times New Roman" w:hAnsi="Times New Roman" w:cs="Times New Roman"/>
+          <w:sz w:val="24"/>
+          <w:szCs w:val="24"/>
+          <w:lang w:val="en-US"/>
+        </w:rPr>
+        <w:t> Familiar with basic software developmen</w:t>
+      </w:r>
+      <w:r>
+        <w:rPr>
+          <w:rFonts w:ascii="Times New Roman" w:hAnsi="Times New Roman" w:cs="Times New Roman"/>
           <w:sz w:val="24"/>
           <w:szCs w:val="24"/>
           <w:lang w:val="en-US"/>
@@ -1519,7 +1673,6 @@
       <w:r>
         <w:rPr>
           <w:rFonts w:ascii="Times New Roman" w:hAnsi="Times New Roman" w:cs="Times New Roman"/>
-          <w:color w:val="auto"/>
           <w:sz w:val="24"/>
           <w:szCs w:val="24"/>
           <w:lang w:val="en-US"/>
@@ -1529,7 +1682,6 @@
       <w:r>
         <w:rPr>
           <w:rFonts w:ascii="Times New Roman" w:hAnsi="Times New Roman" w:cs="Times New Roman"/>
-          <w:color w:val="auto"/>
           <w:sz w:val="24"/>
           <w:szCs w:val="24"/>
           <w:lang w:val="en-US"/>
@@ -1539,7 +1691,6 @@
       <w:r>
         <w:rPr>
           <w:rFonts w:ascii="Times New Roman" w:hAnsi="Times New Roman" w:cs="Times New Roman"/>
-          <w:color w:val="auto"/>
           <w:sz w:val="24"/>
           <w:szCs w:val="24"/>
           <w:lang w:val="en-US"/>
@@ -1549,7 +1700,6 @@
       <w:r>
         <w:rPr>
           <w:rFonts w:ascii="Times New Roman" w:hAnsi="Times New Roman" w:cs="Times New Roman"/>
-          <w:color w:val="auto"/>
           <w:sz w:val="24"/>
           <w:szCs w:val="24"/>
           <w:lang w:val="en-US"/>
@@ -1559,7 +1709,6 @@
       <w:r>
         <w:rPr>
           <w:rFonts w:ascii="Times New Roman" w:hAnsi="Times New Roman" w:cs="Times New Roman"/>
-          <w:color w:val="auto"/>
           <w:sz w:val="24"/>
           <w:szCs w:val="24"/>
           <w:lang w:val="en-US"/>
@@ -1569,7 +1718,6 @@
       <w:r>
         <w:rPr>
           <w:rFonts w:ascii="Times New Roman" w:hAnsi="Times New Roman" w:cs="Times New Roman"/>
-          <w:color w:val="auto"/>
           <w:sz w:val="24"/>
           <w:szCs w:val="24"/>
           <w:lang w:val="en-US"/>
@@ -1579,44 +1727,43 @@
       <w:r>
         <w:rPr>
           <w:rFonts w:ascii="Times New Roman" w:hAnsi="Times New Roman" w:cs="Times New Roman"/>
-          <w:color w:val="auto"/>
           <w:sz w:val="24"/>
           <w:szCs w:val="24"/>
           <w:lang w:val="en-US"/>
         </w:rPr>
         <w:t>.</w:t>
       </w:r>
-    </w:p>
-    <w:p>
-      <w:pPr>
-        <w:pStyle w:val="3"/>
-        <w:spacing w:before="0" w:after="0"/>
-        <w:contextualSpacing/>
-        <w:rPr>
-          <w:rFonts w:ascii="Times New Roman" w:hAnsi="Times New Roman" w:cs="Times New Roman"/>
-          <w:color w:val="auto"/>
-          <w:sz w:val="24"/>
-          <w:szCs w:val="24"/>
-          <w:lang w:val="en-US"/>
-        </w:rPr>
-      </w:pPr>
       <w:bookmarkStart w:id="1" w:name="_agqmg1514m70"/>
       <w:bookmarkEnd w:id="1"/>
     </w:p>
     <w:p>
       <w:pPr>
-        <w:pStyle w:val="3"/>
-        <w:spacing w:before="0" w:after="0"/>
-        <w:contextualSpacing/>
-        <w:rPr>
-          <w:lang w:val="en-US"/>
-        </w:rPr>
-      </w:pPr>
-      <w:r>
+        <w:pStyle w:val="normal"/>
+        <w:contextualSpacing/>
+        <w:rPr>
+          <w:rFonts w:ascii="Times New Roman" w:hAnsi="Times New Roman" w:cs="Times New Roman"/>
+          <w:sz w:val="24"/>
+          <w:szCs w:val="24"/>
+          <w:lang w:val="en-US"/>
+        </w:rPr>
+      </w:pPr>
+    </w:p>
+    <w:p>
+      <w:pPr>
+        <w:pStyle w:val="normal"/>
+        <w:contextualSpacing/>
         <w:rPr>
           <w:rFonts w:ascii="Times New Roman" w:hAnsi="Times New Roman" w:cs="Times New Roman"/>
           <w:b/>
-          <w:color w:val="auto"/>
+          <w:sz w:val="24"/>
+          <w:szCs w:val="24"/>
+          <w:lang w:val="en-US"/>
+        </w:rPr>
+      </w:pPr>
+      <w:r>
+        <w:rPr>
+          <w:rFonts w:ascii="Times New Roman" w:hAnsi="Times New Roman" w:cs="Times New Roman"/>
+          <w:b/>
           <w:sz w:val="24"/>
           <w:szCs w:val="24"/>
           <w:lang w:val="en-US"/>
@@ -1627,7 +1774,6 @@
         <w:rPr>
           <w:rFonts w:ascii="Times New Roman" w:hAnsi="Times New Roman" w:cs="Times New Roman"/>
           <w:b/>
-          <w:color w:val="auto"/>
           <w:sz w:val="24"/>
           <w:szCs w:val="24"/>
           <w:lang w:val="en-US"/>
@@ -1637,21 +1783,18 @@
     </w:p>
     <w:p>
       <w:pPr>
-        <w:pStyle w:val="3"/>
-        <w:spacing w:before="0" w:after="0"/>
-        <w:contextualSpacing/>
-        <w:rPr>
-          <w:rFonts w:ascii="Times New Roman" w:hAnsi="Times New Roman" w:cs="Times New Roman"/>
-          <w:color w:val="auto"/>
-          <w:sz w:val="24"/>
-          <w:szCs w:val="24"/>
-          <w:lang w:val="en-US"/>
-        </w:rPr>
-      </w:pPr>
-      <w:r>
-        <w:rPr>
-          <w:rFonts w:ascii="Times New Roman" w:hAnsi="Times New Roman" w:cs="Times New Roman"/>
-          <w:color w:val="auto"/>
+        <w:pStyle w:val="normal"/>
+        <w:contextualSpacing/>
+        <w:rPr>
+          <w:rFonts w:ascii="Times New Roman" w:hAnsi="Times New Roman" w:cs="Times New Roman"/>
+          <w:sz w:val="24"/>
+          <w:szCs w:val="24"/>
+          <w:lang w:val="en-US"/>
+        </w:rPr>
+      </w:pPr>
+      <w:r>
+        <w:rPr>
+          <w:rFonts w:ascii="Times New Roman" w:hAnsi="Times New Roman" w:cs="Times New Roman"/>
           <w:sz w:val="24"/>
           <w:szCs w:val="24"/>
           <w:lang w:val="en-US"/>
@@ -1675,12 +1818,29 @@
       <w:r>
         <w:rPr>
           <w:rFonts w:ascii="Times New Roman" w:hAnsi="Times New Roman" w:cs="Times New Roman"/>
-          <w:color w:val="auto"/>
           <w:sz w:val="24"/>
           <w:szCs w:val="24"/>
           <w:lang w:val="en-US"/>
         </w:rPr>
         <w:t xml:space="preserve"> </w:t>
+      </w:r>
+      <w:r>
+        <w:rPr>
+          <w:rFonts w:ascii="Times New Roman" w:hAnsi="Times New Roman" w:cs="Times New Roman"/>
+          <w:sz w:val="24"/>
+          <w:szCs w:val="24"/>
+          <w:lang w:val="en-US"/>
+        </w:rPr>
+        <w:tab/>
+      </w:r>
+      <w:r>
+        <w:rPr>
+          <w:rFonts w:ascii="Times New Roman" w:hAnsi="Times New Roman" w:cs="Times New Roman"/>
+          <w:sz w:val="24"/>
+          <w:szCs w:val="24"/>
+          <w:lang w:val="en-US"/>
+        </w:rPr>
+        <w:tab/>
       </w:r>
       <w:hyperlink r:id="rId9" w:history="1">
         <w:r>
@@ -1697,21 +1857,18 @@
     </w:p>
     <w:p>
       <w:pPr>
-        <w:pStyle w:val="3"/>
-        <w:spacing w:before="0" w:after="0"/>
-        <w:contextualSpacing/>
-        <w:rPr>
-          <w:rFonts w:ascii="Times New Roman" w:hAnsi="Times New Roman" w:cs="Times New Roman"/>
-          <w:color w:val="auto"/>
-          <w:sz w:val="24"/>
-          <w:szCs w:val="24"/>
-          <w:lang w:val="en-US"/>
-        </w:rPr>
-      </w:pPr>
-      <w:r>
-        <w:rPr>
-          <w:rFonts w:ascii="Times New Roman" w:hAnsi="Times New Roman" w:cs="Times New Roman"/>
-          <w:color w:val="auto"/>
+        <w:pStyle w:val="normal"/>
+        <w:contextualSpacing/>
+        <w:rPr>
+          <w:rFonts w:ascii="Times New Roman" w:hAnsi="Times New Roman" w:cs="Times New Roman"/>
+          <w:sz w:val="24"/>
+          <w:szCs w:val="24"/>
+          <w:lang w:val="en-US"/>
+        </w:rPr>
+      </w:pPr>
+      <w:r>
+        <w:rPr>
+          <w:rFonts w:ascii="Times New Roman" w:hAnsi="Times New Roman" w:cs="Times New Roman"/>
           <w:sz w:val="24"/>
           <w:szCs w:val="24"/>
           <w:lang w:val="en-US"/>
@@ -1747,12 +1904,20 @@
       <w:r>
         <w:rPr>
           <w:rFonts w:ascii="Times New Roman" w:hAnsi="Times New Roman" w:cs="Times New Roman"/>
-          <w:color w:val="auto"/>
           <w:sz w:val="24"/>
           <w:szCs w:val="24"/>
           <w:lang w:val="en-US"/>
         </w:rPr>
         <w:t xml:space="preserve"> </w:t>
+      </w:r>
+      <w:r>
+        <w:rPr>
+          <w:rFonts w:ascii="Times New Roman" w:hAnsi="Times New Roman" w:cs="Times New Roman"/>
+          <w:sz w:val="24"/>
+          <w:szCs w:val="24"/>
+          <w:lang w:val="en-US"/>
+        </w:rPr>
+        <w:tab/>
       </w:r>
       <w:hyperlink r:id="rId11" w:history="1">
         <w:r>
@@ -1769,21 +1934,18 @@
     </w:p>
     <w:p>
       <w:pPr>
-        <w:pStyle w:val="3"/>
-        <w:spacing w:before="0" w:after="0"/>
-        <w:contextualSpacing/>
-        <w:rPr>
-          <w:rFonts w:ascii="Times New Roman" w:hAnsi="Times New Roman" w:cs="Times New Roman"/>
-          <w:color w:val="auto"/>
-          <w:sz w:val="24"/>
-          <w:szCs w:val="24"/>
-          <w:lang w:val="en-US"/>
-        </w:rPr>
-      </w:pPr>
-      <w:r>
-        <w:rPr>
-          <w:rFonts w:ascii="Times New Roman" w:hAnsi="Times New Roman" w:cs="Times New Roman"/>
-          <w:color w:val="auto"/>
+        <w:pStyle w:val="normal"/>
+        <w:contextualSpacing/>
+        <w:rPr>
+          <w:rFonts w:ascii="Times New Roman" w:hAnsi="Times New Roman" w:cs="Times New Roman"/>
+          <w:sz w:val="24"/>
+          <w:szCs w:val="24"/>
+          <w:lang w:val="en-US"/>
+        </w:rPr>
+      </w:pPr>
+      <w:r>
+        <w:rPr>
+          <w:rFonts w:ascii="Times New Roman" w:hAnsi="Times New Roman" w:cs="Times New Roman"/>
           <w:sz w:val="24"/>
           <w:szCs w:val="24"/>
           <w:lang w:val="en-US"/>
@@ -1807,7 +1969,6 @@
       <w:r>
         <w:rPr>
           <w:rFonts w:ascii="Times New Roman" w:hAnsi="Times New Roman" w:cs="Times New Roman"/>
-          <w:color w:val="auto"/>
           <w:sz w:val="24"/>
           <w:szCs w:val="24"/>
           <w:lang w:val="en-US"/>
@@ -1817,12 +1978,29 @@
       <w:r>
         <w:rPr>
           <w:rFonts w:ascii="Times New Roman" w:hAnsi="Times New Roman" w:cs="Times New Roman"/>
-          <w:color w:val="auto"/>
-          <w:sz w:val="24"/>
-          <w:szCs w:val="24"/>
-          <w:lang w:val="en-US"/>
-        </w:rPr>
-        <w:t xml:space="preserve"> </w:t>
+          <w:sz w:val="24"/>
+          <w:szCs w:val="24"/>
+          <w:lang w:val="en-US"/>
+        </w:rPr>
+        <w:tab/>
+      </w:r>
+      <w:r>
+        <w:rPr>
+          <w:rFonts w:ascii="Times New Roman" w:hAnsi="Times New Roman" w:cs="Times New Roman"/>
+          <w:sz w:val="24"/>
+          <w:szCs w:val="24"/>
+          <w:lang w:val="en-US"/>
+        </w:rPr>
+        <w:tab/>
+      </w:r>
+      <w:r>
+        <w:rPr>
+          <w:rFonts w:ascii="Times New Roman" w:hAnsi="Times New Roman" w:cs="Times New Roman"/>
+          <w:sz w:val="24"/>
+          <w:szCs w:val="24"/>
+          <w:lang w:val="en-US"/>
+        </w:rPr>
+        <w:tab/>
       </w:r>
       <w:hyperlink r:id="rId13" w:history="1">
         <w:r>
@@ -1839,21 +2017,18 @@
     </w:p>
     <w:p>
       <w:pPr>
-        <w:pStyle w:val="3"/>
-        <w:spacing w:before="0" w:after="0"/>
-        <w:contextualSpacing/>
-        <w:rPr>
-          <w:rFonts w:ascii="Times New Roman" w:hAnsi="Times New Roman" w:cs="Times New Roman"/>
-          <w:color w:val="auto"/>
-          <w:sz w:val="24"/>
-          <w:szCs w:val="24"/>
-          <w:lang w:val="en-US"/>
-        </w:rPr>
-      </w:pPr>
-      <w:r>
-        <w:rPr>
-          <w:rFonts w:ascii="Times New Roman" w:hAnsi="Times New Roman" w:cs="Times New Roman"/>
-          <w:color w:val="auto"/>
+        <w:pStyle w:val="normal"/>
+        <w:contextualSpacing/>
+        <w:rPr>
+          <w:rFonts w:ascii="Times New Roman" w:hAnsi="Times New Roman" w:cs="Times New Roman"/>
+          <w:sz w:val="24"/>
+          <w:szCs w:val="24"/>
+          <w:lang w:val="en-US"/>
+        </w:rPr>
+      </w:pPr>
+      <w:r>
+        <w:rPr>
+          <w:rFonts w:ascii="Times New Roman" w:hAnsi="Times New Roman" w:cs="Times New Roman"/>
           <w:sz w:val="24"/>
           <w:szCs w:val="24"/>
           <w:lang w:val="en-US"/>
@@ -1877,7 +2052,6 @@
       <w:r>
         <w:rPr>
           <w:rFonts w:ascii="Times New Roman" w:hAnsi="Times New Roman" w:cs="Times New Roman"/>
-          <w:color w:val="auto"/>
           <w:sz w:val="24"/>
           <w:szCs w:val="24"/>
           <w:lang w:val="en-US"/>
@@ -1887,12 +2061,29 @@
       <w:r>
         <w:rPr>
           <w:rFonts w:ascii="Times New Roman" w:hAnsi="Times New Roman" w:cs="Times New Roman"/>
-          <w:color w:val="auto"/>
           <w:sz w:val="24"/>
           <w:szCs w:val="24"/>
           <w:lang w:val="en-US"/>
         </w:rPr>
         <w:t xml:space="preserve"> </w:t>
+      </w:r>
+      <w:r>
+        <w:rPr>
+          <w:rFonts w:ascii="Times New Roman" w:hAnsi="Times New Roman" w:cs="Times New Roman"/>
+          <w:sz w:val="24"/>
+          <w:szCs w:val="24"/>
+          <w:lang w:val="en-US"/>
+        </w:rPr>
+        <w:tab/>
+      </w:r>
+      <w:r>
+        <w:rPr>
+          <w:rFonts w:ascii="Times New Roman" w:hAnsi="Times New Roman" w:cs="Times New Roman"/>
+          <w:sz w:val="24"/>
+          <w:szCs w:val="24"/>
+          <w:lang w:val="en-US"/>
+        </w:rPr>
+        <w:tab/>
       </w:r>
       <w:hyperlink r:id="rId15" w:history="1">
         <w:r>
@@ -1906,6 +2097,161 @@
           <w:t>https://geekbrains.ru/certificates/858713</w:t>
         </w:r>
       </w:hyperlink>
+      <w:bookmarkStart w:id="2" w:name="_du0q86eyrge6"/>
+      <w:bookmarkEnd w:id="2"/>
+    </w:p>
+    <w:p>
+      <w:pPr>
+        <w:pStyle w:val="normal"/>
+        <w:contextualSpacing/>
+        <w:rPr>
+          <w:rFonts w:ascii="Times New Roman" w:hAnsi="Times New Roman" w:cs="Times New Roman"/>
+          <w:sz w:val="24"/>
+          <w:szCs w:val="24"/>
+          <w:lang w:val="en-US"/>
+        </w:rPr>
+      </w:pPr>
+    </w:p>
+    <w:p>
+      <w:pPr>
+        <w:pStyle w:val="normal"/>
+        <w:contextualSpacing/>
+        <w:rPr>
+          <w:rFonts w:ascii="Times New Roman" w:hAnsi="Times New Roman" w:cs="Times New Roman"/>
+          <w:bCs/>
+          <w:sz w:val="24"/>
+          <w:szCs w:val="24"/>
+        </w:rPr>
+      </w:pPr>
+      <w:r>
+        <w:rPr>
+          <w:rFonts w:ascii="Times New Roman" w:hAnsi="Times New Roman" w:cs="Times New Roman"/>
+          <w:b/>
+          <w:bCs/>
+          <w:sz w:val="24"/>
+          <w:szCs w:val="24"/>
+          <w:lang w:val="en-US"/>
+        </w:rPr>
+        <w:t>Work:</w:t>
+      </w:r>
+      <w:r>
+        <w:rPr>
+          <w:rFonts w:ascii="Times New Roman" w:hAnsi="Times New Roman" w:cs="Times New Roman"/>
+          <w:bCs/>
+          <w:sz w:val="24"/>
+          <w:szCs w:val="24"/>
+          <w:lang w:val="en-US"/>
+        </w:rPr>
+        <w:t> </w:t>
+      </w:r>
+    </w:p>
+    <w:p>
+      <w:pPr>
+        <w:pStyle w:val="normal"/>
+        <w:contextualSpacing/>
+        <w:jc w:val="both"/>
+        <w:rPr>
+          <w:rFonts w:ascii="Times New Roman" w:hAnsi="Times New Roman" w:cs="Times New Roman"/>
+          <w:bCs/>
+          <w:sz w:val="24"/>
+          <w:szCs w:val="24"/>
+          <w:lang w:val="en-US"/>
+        </w:rPr>
+      </w:pPr>
+      <w:r>
+        <w:rPr>
+          <w:rFonts w:ascii="Times New Roman" w:hAnsi="Times New Roman" w:cs="Times New Roman"/>
+          <w:sz w:val="24"/>
+          <w:szCs w:val="24"/>
+          <w:lang w:val="en-US"/>
+        </w:rPr>
+        <w:t>more than 10 years - a doct</w:t>
+      </w:r>
+      <w:r>
+        <w:rPr>
+          <w:rFonts w:ascii="Times New Roman" w:hAnsi="Times New Roman" w:cs="Times New Roman"/>
+          <w:sz w:val="24"/>
+          <w:szCs w:val="24"/>
+          <w:lang w:val="en-US"/>
+        </w:rPr>
+        <w:t>or in state health care</w:t>
+      </w:r>
+      <w:r>
+        <w:rPr>
+          <w:rFonts w:ascii="Times New Roman" w:hAnsi="Times New Roman" w:cs="Times New Roman"/>
+          <w:sz w:val="24"/>
+          <w:szCs w:val="24"/>
+          <w:lang w:val="en-US"/>
+        </w:rPr>
+        <w:t xml:space="preserve">, I actively use medical software in my </w:t>
+      </w:r>
+      <w:r>
+        <w:rPr>
+          <w:rFonts w:ascii="Times New Roman" w:hAnsi="Times New Roman" w:cs="Times New Roman"/>
+          <w:sz w:val="24"/>
+          <w:szCs w:val="24"/>
+          <w:lang w:val="en-US"/>
+        </w:rPr>
+        <w:t>work, incl. web applications ("</w:t>
+      </w:r>
+      <w:proofErr w:type="spellStart"/>
+      <w:r>
+        <w:rPr>
+          <w:rFonts w:ascii="Times New Roman" w:hAnsi="Times New Roman" w:cs="Times New Roman"/>
+          <w:sz w:val="24"/>
+          <w:szCs w:val="24"/>
+          <w:lang w:val="en-US"/>
+        </w:rPr>
+        <w:t>Promed</w:t>
+      </w:r>
+      <w:proofErr w:type="spellEnd"/>
+      <w:r>
+        <w:rPr>
+          <w:rFonts w:ascii="Times New Roman" w:hAnsi="Times New Roman" w:cs="Times New Roman"/>
+          <w:sz w:val="24"/>
+          <w:szCs w:val="24"/>
+          <w:lang w:val="en-US"/>
+        </w:rPr>
+        <w:t>"). In addition to direct work in profile, participated in the organization of electronic document flow between departments, the implementation of a web-based s</w:t>
+      </w:r>
+      <w:r>
+        <w:rPr>
+          <w:rFonts w:ascii="Times New Roman" w:hAnsi="Times New Roman" w:cs="Times New Roman"/>
+          <w:sz w:val="24"/>
+          <w:szCs w:val="24"/>
+          <w:lang w:val="en-US"/>
+        </w:rPr>
+        <w:t>ystem o</w:t>
+      </w:r>
+      <w:r>
+        <w:rPr>
+          <w:rFonts w:ascii="Times New Roman" w:hAnsi="Times New Roman" w:cs="Times New Roman"/>
+          <w:sz w:val="24"/>
+          <w:szCs w:val="24"/>
+          <w:lang w:val="en-US"/>
+        </w:rPr>
+        <w:t>n</w:t>
+      </w:r>
+      <w:r>
+        <w:rPr>
+          <w:rFonts w:ascii="Times New Roman" w:hAnsi="Times New Roman" w:cs="Times New Roman"/>
+          <w:sz w:val="24"/>
+          <w:szCs w:val="24"/>
+          <w:lang w:val="en-US"/>
+        </w:rPr>
+        <w:t xml:space="preserve"> the doctor's workplace</w:t>
+      </w:r>
+      <w:r>
+        <w:rPr>
+          <w:rFonts w:ascii="Times New Roman" w:hAnsi="Times New Roman" w:cs="Times New Roman"/>
+          <w:sz w:val="24"/>
+          <w:szCs w:val="24"/>
+          <w:lang w:val="en-US"/>
+        </w:rPr>
+        <w:t>.</w:t>
+      </w:r>
+      <w:bookmarkStart w:id="3" w:name="_izotctxbvzux"/>
+      <w:bookmarkEnd w:id="3"/>
     </w:p>
     <w:p>
       <w:pPr>
@@ -1914,24 +2260,24 @@
         <w:contextualSpacing/>
         <w:rPr>
           <w:rFonts w:ascii="Times New Roman" w:hAnsi="Times New Roman" w:cs="Times New Roman"/>
-          <w:color w:val="auto"/>
-          <w:sz w:val="24"/>
-          <w:szCs w:val="24"/>
-          <w:lang w:val="en-US"/>
-        </w:rPr>
-      </w:pPr>
-      <w:bookmarkStart w:id="2" w:name="_du0q86eyrge6"/>
-      <w:bookmarkEnd w:id="2"/>
-      <w:r>
-        <w:rPr>
-          <w:rFonts w:ascii="Times New Roman" w:hAnsi="Times New Roman" w:cs="Times New Roman"/>
+          <w:b/>
+          <w:color w:val="auto"/>
+          <w:sz w:val="24"/>
+          <w:szCs w:val="24"/>
+          <w:lang w:val="en-US"/>
+        </w:rPr>
+      </w:pPr>
+      <w:r>
+        <w:rPr>
+          <w:rFonts w:ascii="Times New Roman" w:hAnsi="Times New Roman" w:cs="Times New Roman"/>
+          <w:b/>
           <w:bCs/>
           <w:color w:val="auto"/>
           <w:sz w:val="24"/>
           <w:szCs w:val="24"/>
           <w:lang w:val="en-US"/>
         </w:rPr>
-        <w:t> </w:t>
+        <w:t>Studied:</w:t>
       </w:r>
     </w:p>
     <w:p>
@@ -1939,93 +2285,23 @@
         <w:pStyle w:val="3"/>
         <w:spacing w:before="0" w:after="0"/>
         <w:contextualSpacing/>
-        <w:jc w:val="both"/>
-        <w:rPr>
-          <w:rFonts w:ascii="Times New Roman" w:hAnsi="Times New Roman" w:cs="Times New Roman"/>
-          <w:bCs/>
-          <w:color w:val="auto"/>
-          <w:sz w:val="24"/>
-          <w:szCs w:val="24"/>
-          <w:lang w:val="en-US"/>
-        </w:rPr>
-      </w:pPr>
-      <w:r>
-        <w:rPr>
-          <w:rFonts w:ascii="Times New Roman" w:hAnsi="Times New Roman" w:cs="Times New Roman"/>
-          <w:b/>
-          <w:bCs/>
-          <w:color w:val="auto"/>
-          <w:sz w:val="24"/>
-          <w:szCs w:val="24"/>
-          <w:lang w:val="en-US"/>
-        </w:rPr>
-        <w:t>Work:</w:t>
-      </w:r>
-      <w:r>
-        <w:rPr>
-          <w:rFonts w:ascii="Times New Roman" w:hAnsi="Times New Roman" w:cs="Times New Roman"/>
-          <w:bCs/>
-          <w:color w:val="auto"/>
-          <w:sz w:val="24"/>
-          <w:szCs w:val="24"/>
-          <w:lang w:val="en-US"/>
-        </w:rPr>
-        <w:t> </w:t>
-      </w:r>
-    </w:p>
-    <w:p>
-      <w:pPr>
-        <w:pStyle w:val="3"/>
-        <w:spacing w:before="0" w:after="0"/>
-        <w:contextualSpacing/>
-        <w:jc w:val="both"/>
-        <w:rPr>
-          <w:rFonts w:ascii="Times New Roman" w:hAnsi="Times New Roman" w:cs="Times New Roman"/>
-          <w:color w:val="auto"/>
-          <w:sz w:val="24"/>
-          <w:szCs w:val="24"/>
-          <w:lang w:val="en-US"/>
-        </w:rPr>
-      </w:pPr>
-      <w:r>
-        <w:rPr>
-          <w:rFonts w:ascii="Times New Roman" w:hAnsi="Times New Roman" w:cs="Times New Roman"/>
-          <w:color w:val="auto"/>
-          <w:sz w:val="24"/>
-          <w:szCs w:val="24"/>
-          <w:lang w:val="en-US"/>
-        </w:rPr>
-        <w:t>more than 10 years - a doct</w:t>
-      </w:r>
-      <w:r>
-        <w:rPr>
-          <w:rFonts w:ascii="Times New Roman" w:hAnsi="Times New Roman" w:cs="Times New Roman"/>
-          <w:color w:val="auto"/>
-          <w:sz w:val="24"/>
-          <w:szCs w:val="24"/>
-          <w:lang w:val="en-US"/>
-        </w:rPr>
-        <w:t>or in state health care</w:t>
-      </w:r>
-      <w:r>
-        <w:rPr>
-          <w:rFonts w:ascii="Times New Roman" w:hAnsi="Times New Roman" w:cs="Times New Roman"/>
-          <w:color w:val="auto"/>
-          <w:sz w:val="24"/>
-          <w:szCs w:val="24"/>
-          <w:lang w:val="en-US"/>
-        </w:rPr>
-        <w:t xml:space="preserve">, I actively use medical software in my </w:t>
-      </w:r>
-      <w:r>
-        <w:rPr>
-          <w:rFonts w:ascii="Times New Roman" w:hAnsi="Times New Roman" w:cs="Times New Roman"/>
-          <w:color w:val="auto"/>
-          <w:sz w:val="24"/>
-          <w:szCs w:val="24"/>
-          <w:lang w:val="en-US"/>
-        </w:rPr>
-        <w:t>work, incl. web applications ("</w:t>
+        <w:rPr>
+          <w:rFonts w:ascii="Times New Roman" w:hAnsi="Times New Roman" w:cs="Times New Roman"/>
+          <w:color w:val="auto"/>
+          <w:sz w:val="24"/>
+          <w:szCs w:val="24"/>
+          <w:lang w:val="en-US"/>
+        </w:rPr>
+      </w:pPr>
+      <w:r>
+        <w:rPr>
+          <w:rFonts w:ascii="Times New Roman" w:hAnsi="Times New Roman" w:cs="Times New Roman"/>
+          <w:color w:val="auto"/>
+          <w:sz w:val="24"/>
+          <w:szCs w:val="24"/>
+          <w:lang w:val="en-US"/>
+        </w:rPr>
+        <w:t xml:space="preserve">KSMU named after S.I. </w:t>
       </w:r>
       <w:proofErr w:type="spellStart"/>
       <w:r>
@@ -2036,7 +2312,7 @@
           <w:szCs w:val="24"/>
           <w:lang w:val="en-US"/>
         </w:rPr>
-        <w:t>Promed</w:t>
+        <w:t>Georgievsky</w:t>
       </w:r>
       <w:proofErr w:type="spellEnd"/>
       <w:r>
@@ -2047,17 +2323,27 @@
           <w:szCs w:val="24"/>
           <w:lang w:val="en-US"/>
         </w:rPr>
-        <w:t>"). In addition to direct work in the medical profile, participated in the organization of electronic document flow between departments, the implementation of a web-based s</w:t>
-      </w:r>
-      <w:r>
-        <w:rPr>
-          <w:rFonts w:ascii="Times New Roman" w:hAnsi="Times New Roman" w:cs="Times New Roman"/>
-          <w:color w:val="auto"/>
-          <w:sz w:val="24"/>
-          <w:szCs w:val="24"/>
-          <w:lang w:val="en-US"/>
-        </w:rPr>
-        <w:t>ystem of the doctor's workplace</w:t>
+        <w:t> - doctor 's degree, ma</w:t>
+      </w:r>
+      <w:r>
+        <w:rPr>
+          <w:rFonts w:ascii="Times New Roman" w:hAnsi="Times New Roman" w:cs="Times New Roman"/>
+          <w:color w:val="auto"/>
+          <w:sz w:val="24"/>
+          <w:szCs w:val="24"/>
+          <w:lang w:val="en-US"/>
+        </w:rPr>
+        <w:t>gi</w:t>
+      </w:r>
+      <w:r>
+        <w:rPr>
+          <w:rFonts w:ascii="Times New Roman" w:hAnsi="Times New Roman" w:cs="Times New Roman"/>
+          <w:color w:val="auto"/>
+          <w:sz w:val="24"/>
+          <w:szCs w:val="24"/>
+          <w:lang w:val="en-US"/>
+        </w:rPr>
+        <w:t>ster of medicine</w:t>
       </w:r>
       <w:r>
         <w:rPr>
@@ -2069,144 +2355,10 @@
         </w:rPr>
         <w:t>.</w:t>
       </w:r>
-    </w:p>
-    <w:p>
-      <w:pPr>
-        <w:pStyle w:val="3"/>
-        <w:spacing w:before="0" w:after="0"/>
-        <w:contextualSpacing/>
-        <w:rPr>
-          <w:rFonts w:ascii="Times New Roman" w:hAnsi="Times New Roman" w:cs="Times New Roman"/>
-          <w:bCs/>
-          <w:color w:val="auto"/>
-          <w:sz w:val="24"/>
-          <w:szCs w:val="24"/>
-          <w:lang w:val="en-US"/>
-        </w:rPr>
-      </w:pPr>
-      <w:bookmarkStart w:id="3" w:name="_izotctxbvzux"/>
-      <w:bookmarkEnd w:id="3"/>
-    </w:p>
-    <w:p>
-      <w:pPr>
-        <w:pStyle w:val="3"/>
-        <w:spacing w:before="0" w:after="0"/>
-        <w:contextualSpacing/>
-        <w:rPr>
-          <w:rFonts w:ascii="Times New Roman" w:hAnsi="Times New Roman" w:cs="Times New Roman"/>
-          <w:b/>
-          <w:color w:val="auto"/>
-          <w:sz w:val="24"/>
-          <w:szCs w:val="24"/>
-          <w:lang w:val="en-US"/>
-        </w:rPr>
-      </w:pPr>
-      <w:r>
-        <w:rPr>
-          <w:rFonts w:ascii="Times New Roman" w:hAnsi="Times New Roman" w:cs="Times New Roman"/>
-          <w:b/>
-          <w:bCs/>
-          <w:color w:val="auto"/>
-          <w:sz w:val="24"/>
-          <w:szCs w:val="24"/>
-          <w:lang w:val="en-US"/>
-        </w:rPr>
-        <w:t>Studied:</w:t>
-      </w:r>
-    </w:p>
-    <w:p>
-      <w:pPr>
-        <w:pStyle w:val="3"/>
-        <w:spacing w:before="0" w:after="0"/>
-        <w:contextualSpacing/>
-        <w:rPr>
-          <w:rFonts w:ascii="Times New Roman" w:hAnsi="Times New Roman" w:cs="Times New Roman"/>
-          <w:color w:val="auto"/>
-          <w:sz w:val="24"/>
-          <w:szCs w:val="24"/>
-          <w:lang w:val="en-US"/>
-        </w:rPr>
-      </w:pPr>
-      <w:r>
-        <w:rPr>
-          <w:rFonts w:ascii="Times New Roman" w:hAnsi="Times New Roman" w:cs="Times New Roman"/>
-          <w:color w:val="auto"/>
-          <w:sz w:val="24"/>
-          <w:szCs w:val="24"/>
-          <w:lang w:val="en-US"/>
-        </w:rPr>
-        <w:t xml:space="preserve">KSMU named after S.I. </w:t>
-      </w:r>
-      <w:proofErr w:type="spellStart"/>
-      <w:r>
-        <w:rPr>
-          <w:rFonts w:ascii="Times New Roman" w:hAnsi="Times New Roman" w:cs="Times New Roman"/>
-          <w:color w:val="auto"/>
-          <w:sz w:val="24"/>
-          <w:szCs w:val="24"/>
-          <w:lang w:val="en-US"/>
-        </w:rPr>
-        <w:t>Georgievsky</w:t>
-      </w:r>
-      <w:proofErr w:type="spellEnd"/>
-      <w:r>
-        <w:rPr>
-          <w:rFonts w:ascii="Times New Roman" w:hAnsi="Times New Roman" w:cs="Times New Roman"/>
-          <w:color w:val="auto"/>
-          <w:sz w:val="24"/>
-          <w:szCs w:val="24"/>
-          <w:lang w:val="en-US"/>
-        </w:rPr>
-        <w:t> - doctor 's degree , ma</w:t>
-      </w:r>
-      <w:r>
-        <w:rPr>
-          <w:rFonts w:ascii="Times New Roman" w:hAnsi="Times New Roman" w:cs="Times New Roman"/>
-          <w:color w:val="auto"/>
-          <w:sz w:val="24"/>
-          <w:szCs w:val="24"/>
-          <w:lang w:val="en-US"/>
-        </w:rPr>
-        <w:t>gi</w:t>
-      </w:r>
-      <w:r>
-        <w:rPr>
-          <w:rFonts w:ascii="Times New Roman" w:hAnsi="Times New Roman" w:cs="Times New Roman"/>
-          <w:color w:val="auto"/>
-          <w:sz w:val="24"/>
-          <w:szCs w:val="24"/>
-          <w:lang w:val="en-US"/>
-        </w:rPr>
-        <w:t>ster of medicine</w:t>
-      </w:r>
-      <w:r>
-        <w:rPr>
-          <w:rFonts w:ascii="Times New Roman" w:hAnsi="Times New Roman" w:cs="Times New Roman"/>
-          <w:color w:val="auto"/>
-          <w:sz w:val="24"/>
-          <w:szCs w:val="24"/>
-          <w:lang w:val="en-US"/>
-        </w:rPr>
-        <w:t>.</w:t>
-      </w:r>
-    </w:p>
-    <w:p>
-      <w:pPr>
-        <w:pStyle w:val="3"/>
-        <w:spacing w:before="0" w:after="0"/>
-        <w:contextualSpacing/>
-        <w:rPr>
-          <w:rFonts w:ascii="Times New Roman" w:hAnsi="Times New Roman" w:cs="Times New Roman"/>
-          <w:color w:val="auto"/>
-          <w:sz w:val="24"/>
-          <w:szCs w:val="24"/>
-          <w:lang w:val="en-US"/>
-        </w:rPr>
-      </w:pPr>
     </w:p>
     <w:sectPr>
       <w:pgSz w:w="11909" w:h="16834"/>
-      <w:pgMar w:top="567" w:right="852" w:bottom="567" w:left="1440" w:header="720" w:footer="720" w:gutter="0"/>
+      <w:pgMar w:top="567" w:right="852" w:bottom="567" w:left="1134" w:header="720" w:footer="720" w:gutter="0"/>
       <w:pgNumType w:start="1"/>
       <w:cols w:space="720"/>
     </w:sectPr>
@@ -2525,6 +2677,7 @@
   <w:style w:type="character" w:default="1" w:styleId="a0">
     <w:name w:val="Default Paragraph Font"/>
     <w:uiPriority w:val="1"/>
+    <w:semiHidden/>
     <w:unhideWhenUsed/>
   </w:style>
   <w:style w:type="table" w:default="1" w:styleId="a1">

</xml_diff>